<commit_message>
added files in separate packages
</commit_message>
<xml_diff>
--- a/Java Tutorial.docx
+++ b/Java Tutorial.docx
@@ -2085,7 +2085,13 @@
         <w:ind w:left="0"/>
       </w:pPr>
       <w:r>
-        <w:t>They have the following classes: Model class, Service Class, Repo/Connector/DAO class, Repository</w:t>
+        <w:t>They have the following classes: Model class, Service Class</w:t>
+      </w:r>
+      <w:r>
+        <w:t xml:space="preserve"> uses the repo class</w:t>
+      </w:r>
+      <w:r>
+        <w:t>, Repo/Connector/DAO class, Repository</w:t>
       </w:r>
     </w:p>
     <w:p>
@@ -2098,158 +2104,428 @@
       <w:pPr>
         <w:pStyle w:val="ListParagraph"/>
         <w:ind w:left="0"/>
-      </w:pPr>
-    </w:p>
-    <w:p>
-      <w:pPr>
-        <w:pStyle w:val="ListParagraph"/>
-        <w:ind w:left="360"/>
-      </w:pPr>
-      <w:r>
-        <w:t xml:space="preserve">Learn </w:t>
-      </w:r>
-      <w:r>
-        <w:t>Access Modifiers</w:t>
-      </w:r>
-      <w:r>
-        <w:t xml:space="preserve">, </w:t>
-      </w:r>
-      <w:r>
-        <w:t>DataTable</w:t>
-      </w:r>
-    </w:p>
-    <w:p>
-      <w:pPr>
-        <w:pStyle w:val="ListParagraph"/>
-        <w:ind w:left="360"/>
-      </w:pPr>
-      <w:r>
-        <w:t>Await and Async</w:t>
-      </w:r>
-      <w:r>
-        <w:t xml:space="preserve"> in java script</w:t>
-      </w:r>
-    </w:p>
-    <w:p>
-      <w:pPr>
-        <w:pStyle w:val="ListParagraph"/>
-        <w:ind w:left="360"/>
-      </w:pPr>
-      <w:r>
-        <w:t>Lambda functions in Java</w:t>
-      </w:r>
-    </w:p>
-    <w:p>
-      <w:pPr>
-        <w:pStyle w:val="ListParagraph"/>
-        <w:ind w:left="360"/>
-      </w:pPr>
-      <w:r>
-        <w:t>Serializable, ObjectInputStream, OutputStream, Synchronized</w:t>
-      </w:r>
-    </w:p>
-    <w:p>
-      <w:pPr>
-        <w:pStyle w:val="ListParagraph"/>
-        <w:ind w:left="360"/>
-      </w:pPr>
-      <w:r>
-        <w:t>Git commands from eclispse, Mockito</w:t>
-      </w:r>
-    </w:p>
-    <w:p>
-      <w:pPr>
-        <w:pStyle w:val="ListParagraph"/>
-        <w:ind w:left="360"/>
-      </w:pPr>
-      <w:r>
-        <w:t>Sessions in Java</w:t>
-      </w:r>
-    </w:p>
-    <w:p>
-      <w:pPr>
-        <w:pStyle w:val="ListParagraph"/>
-        <w:ind w:left="360"/>
-      </w:pPr>
+        <w:rPr>
+          <w:b/>
+          <w:bCs/>
+        </w:rPr>
+      </w:pPr>
+      <w:r>
+        <w:t xml:space="preserve">API controller, service testing using </w:t>
+      </w:r>
+      <w:r>
+        <w:rPr>
+          <w:b/>
+          <w:bCs/>
+        </w:rPr>
+        <w:t>Mockito</w:t>
+      </w:r>
     </w:p>
     <w:p>
       <w:pPr>
         <w:pStyle w:val="ListParagraph"/>
         <w:ind w:left="0"/>
-      </w:pPr>
-      <w:r>
-        <w:t xml:space="preserve">Commands to identify and kill a process on port - </w:t>
-      </w:r>
-      <w:r>
-        <w:t>netstat -ano | findstr :8081</w:t>
-      </w:r>
-      <w:r>
-        <w:t xml:space="preserve"> | </w:t>
-      </w:r>
-      <w:r>
-        <w:t xml:space="preserve">taskkill /PID </w:t>
-      </w:r>
-      <w:r>
-        <w:t>&lt;</w:t>
-      </w:r>
-      <w:r>
-        <w:t>6140</w:t>
-      </w:r>
-      <w:r>
-        <w:t>&gt;</w:t>
-      </w:r>
-      <w:r>
-        <w:t xml:space="preserve"> /F</w:t>
-      </w:r>
+        <w:rPr>
+          <w:b/>
+          <w:bCs/>
+        </w:rPr>
+      </w:pPr>
     </w:p>
     <w:p>
       <w:pPr>
         <w:pStyle w:val="ListParagraph"/>
         <w:ind w:left="0"/>
       </w:pPr>
-    </w:p>
-    <w:p>
-      <w:pPr>
-        <w:pStyle w:val="ListParagraph"/>
-        <w:ind w:left="0"/>
-        <w:rPr>
-          <w:b/>
-          <w:bCs/>
-        </w:rPr>
-      </w:pPr>
-      <w:r>
-        <w:rPr>
-          <w:b/>
-          <w:bCs/>
-        </w:rPr>
-        <w:t xml:space="preserve">Eclipse – </w:t>
-      </w:r>
-    </w:p>
-    <w:p>
-      <w:pPr>
-        <w:pStyle w:val="ListParagraph"/>
-        <w:numPr>
-          <w:ilvl w:val="0"/>
-          <w:numId w:val="11"/>
-        </w:numPr>
-      </w:pPr>
-      <w:r>
-        <w:t>ctrl + shift + R to search for a file</w:t>
-      </w:r>
-    </w:p>
-    <w:p>
-      <w:pPr>
-        <w:pStyle w:val="ListParagraph"/>
-        <w:numPr>
-          <w:ilvl w:val="0"/>
-          <w:numId w:val="11"/>
-        </w:numPr>
-      </w:pPr>
-      <w:r>
-        <w:t>ctrl + shift + F to format a file</w:t>
+      <w:r>
+        <w:t>Mockito is present within spring-boot-starter-test dependency (includes junit and Mockito)</w:t>
       </w:r>
       <w:bookmarkStart w:id="0" w:name="_GoBack"/>
       <w:bookmarkEnd w:id="0"/>
+    </w:p>
+    <w:p>
+      <w:pPr>
+        <w:pStyle w:val="ListParagraph"/>
+        <w:ind w:left="0"/>
+      </w:pPr>
+    </w:p>
+    <w:p>
+      <w:pPr>
+        <w:pStyle w:val="ListParagraph"/>
+      </w:pPr>
+      <w:r>
+        <w:t>@RunWith(SpringRunner.class)</w:t>
+      </w:r>
+    </w:p>
+    <w:p>
+      <w:pPr>
+        <w:pStyle w:val="ListParagraph"/>
+      </w:pPr>
+      <w:r>
+        <w:t>@SpringBootTest</w:t>
+      </w:r>
+    </w:p>
+    <w:p>
+      <w:pPr>
+        <w:pStyle w:val="ListParagraph"/>
+      </w:pPr>
+      <w:r>
+        <w:t>class BookstoreApplicationTests {</w:t>
+      </w:r>
+    </w:p>
+    <w:p>
+      <w:pPr>
+        <w:pStyle w:val="ListParagraph"/>
+      </w:pPr>
+    </w:p>
+    <w:p>
+      <w:pPr>
+        <w:pStyle w:val="ListParagraph"/>
+      </w:pPr>
+      <w:r>
+        <w:tab/>
+        <w:t>@Autowired</w:t>
+      </w:r>
+    </w:p>
+    <w:p>
+      <w:pPr>
+        <w:pStyle w:val="ListParagraph"/>
+      </w:pPr>
+      <w:r>
+        <w:tab/>
+        <w:t>BookService service;</w:t>
+      </w:r>
+    </w:p>
+    <w:p>
+      <w:pPr>
+        <w:pStyle w:val="ListParagraph"/>
+      </w:pPr>
+    </w:p>
+    <w:p>
+      <w:pPr>
+        <w:pStyle w:val="ListParagraph"/>
+      </w:pPr>
+      <w:r>
+        <w:tab/>
+        <w:t>@MockBean</w:t>
+      </w:r>
+    </w:p>
+    <w:p>
+      <w:pPr>
+        <w:pStyle w:val="ListParagraph"/>
+      </w:pPr>
+      <w:r>
+        <w:tab/>
+        <w:t>BookRepository repo;</w:t>
+      </w:r>
+    </w:p>
+    <w:p>
+      <w:pPr>
+        <w:pStyle w:val="ListParagraph"/>
+      </w:pPr>
+    </w:p>
+    <w:p>
+      <w:pPr>
+        <w:pStyle w:val="ListParagraph"/>
+      </w:pPr>
+      <w:r>
+        <w:tab/>
+        <w:t>@Test</w:t>
+      </w:r>
+    </w:p>
+    <w:p>
+      <w:pPr>
+        <w:pStyle w:val="ListParagraph"/>
+      </w:pPr>
+      <w:r>
+        <w:tab/>
+        <w:t>void getAllBooksTest() throws ParseException {</w:t>
+      </w:r>
+    </w:p>
+    <w:p>
+      <w:pPr>
+        <w:pStyle w:val="ListParagraph"/>
+      </w:pPr>
+      <w:r>
+        <w:tab/>
+      </w:r>
+      <w:r>
+        <w:tab/>
+        <w:t>List&lt;Book&gt; books = new ArrayList&lt;&gt;();</w:t>
+      </w:r>
+    </w:p>
+    <w:p>
+      <w:pPr>
+        <w:pStyle w:val="ListParagraph"/>
+      </w:pPr>
+      <w:r>
+        <w:tab/>
+      </w:r>
+      <w:r>
+        <w:tab/>
+        <w:t>books.add(new Book(1, "Harry Potter and the Sorcerer Stone", "J K Rowling",</w:t>
+      </w:r>
+    </w:p>
+    <w:p>
+      <w:pPr>
+        <w:pStyle w:val="ListParagraph"/>
+      </w:pPr>
+      <w:r>
+        <w:tab/>
+      </w:r>
+      <w:r>
+        <w:tab/>
+      </w:r>
+      <w:r>
+        <w:tab/>
+      </w:r>
+      <w:r>
+        <w:tab/>
+        <w:t>new Date(0)));</w:t>
+      </w:r>
+    </w:p>
+    <w:p>
+      <w:pPr>
+        <w:pStyle w:val="ListParagraph"/>
+      </w:pPr>
+      <w:r>
+        <w:tab/>
+      </w:r>
+      <w:r>
+        <w:tab/>
+        <w:t>books.add(new Book(2, "Seventh Mountain", "Thomas Merton",</w:t>
+      </w:r>
+    </w:p>
+    <w:p>
+      <w:pPr>
+        <w:pStyle w:val="ListParagraph"/>
+      </w:pPr>
+      <w:r>
+        <w:tab/>
+      </w:r>
+      <w:r>
+        <w:tab/>
+      </w:r>
+      <w:r>
+        <w:tab/>
+      </w:r>
+      <w:r>
+        <w:tab/>
+        <w:t>new Date(0)));</w:t>
+      </w:r>
+    </w:p>
+    <w:p>
+      <w:pPr>
+        <w:pStyle w:val="ListParagraph"/>
+      </w:pPr>
+      <w:r>
+        <w:tab/>
+      </w:r>
+      <w:r>
+        <w:tab/>
+        <w:t>when(repo.findAll()).thenReturn(books);</w:t>
+      </w:r>
+    </w:p>
+    <w:p>
+      <w:pPr>
+        <w:pStyle w:val="ListParagraph"/>
+      </w:pPr>
+      <w:r>
+        <w:lastRenderedPageBreak/>
+        <w:tab/>
+      </w:r>
+      <w:r>
+        <w:tab/>
+        <w:t>assertEquals(2, service.getAllBooks().size());</w:t>
+      </w:r>
+    </w:p>
+    <w:p>
+      <w:pPr>
+        <w:pStyle w:val="ListParagraph"/>
+      </w:pPr>
+      <w:r>
+        <w:tab/>
+        <w:t>}</w:t>
+      </w:r>
+    </w:p>
+    <w:p>
+      <w:pPr>
+        <w:pStyle w:val="ListParagraph"/>
+      </w:pPr>
+    </w:p>
+    <w:p>
+      <w:pPr>
+        <w:pStyle w:val="ListParagraph"/>
+        <w:ind w:left="0"/>
+      </w:pPr>
+      <w:r>
+        <w:t>}</w:t>
+      </w:r>
+    </w:p>
+    <w:p>
+      <w:pPr>
+        <w:pStyle w:val="ListParagraph"/>
+        <w:ind w:left="0"/>
+      </w:pPr>
+    </w:p>
+    <w:p>
+      <w:pPr>
+        <w:pStyle w:val="ListParagraph"/>
+        <w:ind w:left="0"/>
+      </w:pPr>
+    </w:p>
+    <w:p>
+      <w:pPr>
+        <w:pStyle w:val="ListParagraph"/>
+        <w:ind w:left="0"/>
+      </w:pPr>
+    </w:p>
+    <w:p>
+      <w:pPr>
+        <w:pStyle w:val="ListParagraph"/>
+        <w:ind w:left="360"/>
+      </w:pPr>
+      <w:r>
+        <w:t xml:space="preserve">Learn </w:t>
+      </w:r>
+      <w:r>
+        <w:t>Access Modifiers</w:t>
+      </w:r>
+      <w:r>
+        <w:t xml:space="preserve">, </w:t>
+      </w:r>
+      <w:r>
+        <w:t>DataTable</w:t>
+      </w:r>
+    </w:p>
+    <w:p>
+      <w:pPr>
+        <w:pStyle w:val="ListParagraph"/>
+        <w:ind w:left="360"/>
+      </w:pPr>
+      <w:r>
+        <w:t>Await and Async</w:t>
+      </w:r>
+      <w:r>
+        <w:t xml:space="preserve"> in java script</w:t>
+      </w:r>
+    </w:p>
+    <w:p>
+      <w:pPr>
+        <w:pStyle w:val="ListParagraph"/>
+        <w:ind w:left="360"/>
+      </w:pPr>
+      <w:r>
+        <w:t>Lambda functions in Java</w:t>
+      </w:r>
+    </w:p>
+    <w:p>
+      <w:pPr>
+        <w:pStyle w:val="ListParagraph"/>
+        <w:ind w:left="360"/>
+      </w:pPr>
+      <w:r>
+        <w:t>Serializable, ObjectInputStream, OutputStream, Synchronized</w:t>
+      </w:r>
+    </w:p>
+    <w:p>
+      <w:pPr>
+        <w:pStyle w:val="ListParagraph"/>
+        <w:ind w:left="360"/>
+      </w:pPr>
+      <w:r>
+        <w:t>Git commands from eclispse, Mockito</w:t>
+      </w:r>
+    </w:p>
+    <w:p>
+      <w:pPr>
+        <w:pStyle w:val="ListParagraph"/>
+        <w:ind w:left="360"/>
+      </w:pPr>
+      <w:r>
+        <w:t>Sessions in Java</w:t>
+      </w:r>
+    </w:p>
+    <w:p>
+      <w:pPr>
+        <w:pStyle w:val="ListParagraph"/>
+        <w:ind w:left="360"/>
+      </w:pPr>
+    </w:p>
+    <w:p>
+      <w:pPr>
+        <w:pStyle w:val="ListParagraph"/>
+        <w:ind w:left="0"/>
+      </w:pPr>
+      <w:r>
+        <w:t xml:space="preserve">Commands to identify and kill a process on port - </w:t>
+      </w:r>
+      <w:r>
+        <w:t>netstat -ano | findstr :8081</w:t>
+      </w:r>
+      <w:r>
+        <w:t xml:space="preserve"> | </w:t>
+      </w:r>
+      <w:r>
+        <w:t xml:space="preserve">taskkill /PID </w:t>
+      </w:r>
+      <w:r>
+        <w:t>&lt;</w:t>
+      </w:r>
+      <w:r>
+        <w:t>6140</w:t>
+      </w:r>
+      <w:r>
+        <w:t>&gt;</w:t>
+      </w:r>
+      <w:r>
+        <w:t xml:space="preserve"> /F</w:t>
+      </w:r>
+    </w:p>
+    <w:p>
+      <w:pPr>
+        <w:pStyle w:val="ListParagraph"/>
+        <w:ind w:left="0"/>
+      </w:pPr>
+    </w:p>
+    <w:p>
+      <w:pPr>
+        <w:pStyle w:val="ListParagraph"/>
+        <w:ind w:left="0"/>
+        <w:rPr>
+          <w:b/>
+          <w:bCs/>
+        </w:rPr>
+      </w:pPr>
+      <w:r>
+        <w:rPr>
+          <w:b/>
+          <w:bCs/>
+        </w:rPr>
+        <w:t xml:space="preserve">Eclipse – </w:t>
+      </w:r>
+    </w:p>
+    <w:p>
+      <w:pPr>
+        <w:pStyle w:val="ListParagraph"/>
+        <w:numPr>
+          <w:ilvl w:val="0"/>
+          <w:numId w:val="11"/>
+        </w:numPr>
+      </w:pPr>
+      <w:r>
+        <w:t>ctrl + shift + R to search for a file</w:t>
+      </w:r>
+    </w:p>
+    <w:p>
+      <w:pPr>
+        <w:pStyle w:val="ListParagraph"/>
+        <w:numPr>
+          <w:ilvl w:val="0"/>
+          <w:numId w:val="11"/>
+        </w:numPr>
+      </w:pPr>
+      <w:r>
+        <w:t>ctrl + shift + F to format a file</w:t>
+      </w:r>
     </w:p>
     <w:p>
       <w:pPr>

</xml_diff>